<commit_message>
fix to have train and test confusion matrices in report
</commit_message>
<xml_diff>
--- a/Home Assignment.docx
+++ b/Home Assignment.docx
@@ -456,21 +456,7 @@
         <w:rPr>
           <w:lang w:val="en-US"/>
         </w:rPr>
-        <w:t xml:space="preserve"> the non-null values for each of these columns. If it was </w:t>
-      </w:r>
-      <w:proofErr w:type="gramStart"/>
-      <w:r>
-        <w:rPr>
-          <w:lang w:val="en-US"/>
-        </w:rPr>
-        <w:t>similar to</w:t>
-      </w:r>
-      <w:proofErr w:type="gramEnd"/>
-      <w:r>
-        <w:rPr>
-          <w:lang w:val="en-US"/>
-        </w:rPr>
-        <w:t xml:space="preserve"> the overall target false percentage, and up to about twice the percentage of </w:t>
+        <w:t xml:space="preserve"> the non-null values for each of these columns. If it was similar to the overall target false percentage, and up to about twice the percentage of </w:t>
       </w:r>
       <w:r>
         <w:rPr>
@@ -802,27 +788,7 @@
           <w:shd w:val="clear" w:color="auto" w:fill="FFFFFF"/>
           <w:lang w:val="en-US"/>
         </w:rPr>
-        <w:t xml:space="preserve">Checking the number of unique values in each column gave almost the full list of numbers going up more than </w:t>
-      </w:r>
-      <w:proofErr w:type="gramStart"/>
-      <w:r>
-        <w:rPr>
-          <w:rFonts w:cstheme="minorHAnsi"/>
-          <w:color w:val="333333"/>
-          <w:shd w:val="clear" w:color="auto" w:fill="FFFFFF"/>
-          <w:lang w:val="en-US"/>
-        </w:rPr>
-        <w:t>500, but</w:t>
-      </w:r>
-      <w:proofErr w:type="gramEnd"/>
-      <w:r>
-        <w:rPr>
-          <w:rFonts w:cstheme="minorHAnsi"/>
-          <w:color w:val="333333"/>
-          <w:shd w:val="clear" w:color="auto" w:fill="FFFFFF"/>
-          <w:lang w:val="en-US"/>
-        </w:rPr>
-        <w:t xml:space="preserve"> given no further knowledge about what each column </w:t>
+        <w:t xml:space="preserve">Checking the number of unique values in each column gave almost the full list of numbers going up more than 500, but given no further knowledge about what each column </w:t>
       </w:r>
       <w:r>
         <w:rPr>
@@ -1263,25 +1229,14 @@
         </w:rPr>
         <w:t>c</w:t>
       </w:r>
-      <w:proofErr w:type="spellStart"/>
-      <w:r>
-        <w:rPr>
-          <w:rFonts w:cstheme="minorHAnsi"/>
-          <w:color w:val="333333"/>
-          <w:shd w:val="clear" w:color="auto" w:fill="FFFFFF"/>
-          <w:lang w:val="en-US"/>
-        </w:rPr>
-        <w:t>olumns</w:t>
-      </w:r>
-      <w:proofErr w:type="spellEnd"/>
-      <w:r>
-        <w:rPr>
-          <w:rFonts w:cstheme="minorHAnsi"/>
-          <w:color w:val="333333"/>
-          <w:shd w:val="clear" w:color="auto" w:fill="FFFFFF"/>
-          <w:lang w:val="en-US"/>
-        </w:rPr>
-        <w:t xml:space="preserve"> average, for categorical (and binary) the </w:t>
+      <w:r>
+        <w:rPr>
+          <w:rFonts w:cstheme="minorHAnsi"/>
+          <w:color w:val="333333"/>
+          <w:shd w:val="clear" w:color="auto" w:fill="FFFFFF"/>
+          <w:lang w:val="en-US"/>
+        </w:rPr>
+        <w:t xml:space="preserve">olumns average, for categorical (and binary) the </w:t>
       </w:r>
       <w:r>
         <w:rPr>
@@ -1478,16 +1433,8 @@
         <w:rPr>
           <w:lang w:val="en-US"/>
         </w:rPr>
-        <w:t xml:space="preserve">I chose to test 3 models – light GBM, </w:t>
-      </w:r>
-      <w:proofErr w:type="spellStart"/>
-      <w:r>
-        <w:rPr>
-          <w:lang w:val="en-US"/>
-        </w:rPr>
-        <w:t>CatBoost</w:t>
-      </w:r>
-      <w:proofErr w:type="spellEnd"/>
+        <w:t>I chose to test 3 models – light GBM, CatBoost</w:t>
+      </w:r>
       <w:r>
         <w:rPr>
           <w:lang w:val="en-US"/>
@@ -1498,21 +1445,7 @@
         <w:rPr>
           <w:lang w:val="en-US"/>
         </w:rPr>
-        <w:t xml:space="preserve"> and </w:t>
-      </w:r>
-      <w:proofErr w:type="spellStart"/>
-      <w:r>
-        <w:rPr>
-          <w:lang w:val="en-US"/>
-        </w:rPr>
-        <w:t>XGBoost</w:t>
-      </w:r>
-      <w:proofErr w:type="spellEnd"/>
-      <w:r>
-        <w:rPr>
-          <w:lang w:val="en-US"/>
-        </w:rPr>
-        <w:t xml:space="preserve">, models which are known to deal with large data efficiently and </w:t>
+        <w:t xml:space="preserve"> and XGBoost, models which are known to deal with large data efficiently and </w:t>
       </w:r>
       <w:r>
         <w:rPr>
@@ -1537,21 +1470,7 @@
         <w:rPr>
           <w:lang w:val="en-US"/>
         </w:rPr>
-        <w:t xml:space="preserve">The data was </w:t>
-      </w:r>
-      <w:proofErr w:type="spellStart"/>
-      <w:r>
-        <w:rPr>
-          <w:lang w:val="en-US"/>
-        </w:rPr>
-        <w:t>splitted</w:t>
-      </w:r>
-      <w:proofErr w:type="spellEnd"/>
-      <w:r>
-        <w:rPr>
-          <w:lang w:val="en-US"/>
-        </w:rPr>
-        <w:t xml:space="preserve"> </w:t>
+        <w:t xml:space="preserve">The data was splitted </w:t>
       </w:r>
       <w:r>
         <w:rPr>
@@ -1674,21 +1593,7 @@
         <w:rPr>
           <w:lang w:val="en-US"/>
         </w:rPr>
-        <w:t xml:space="preserve">From this table we can deduce the best model for the job is </w:t>
-      </w:r>
-      <w:proofErr w:type="spellStart"/>
-      <w:r>
-        <w:rPr>
-          <w:lang w:val="en-US"/>
-        </w:rPr>
-        <w:t>CatBoost</w:t>
-      </w:r>
-      <w:proofErr w:type="spellEnd"/>
-      <w:r>
-        <w:rPr>
-          <w:lang w:val="en-US"/>
-        </w:rPr>
-        <w:t>, since it has the lowest FPR</w:t>
+        <w:t>From this table we can deduce the best model for the job is CatBoost, since it has the lowest FPR</w:t>
       </w:r>
       <w:r>
         <w:rPr>
@@ -1956,49 +1861,19 @@
         <w:rPr>
           <w:lang w:val="en-US"/>
         </w:rPr>
-        <w:t xml:space="preserve">the graphs below both </w:t>
-      </w:r>
-      <w:proofErr w:type="spellStart"/>
-      <w:r>
-        <w:rPr>
-          <w:lang w:val="en-US"/>
-        </w:rPr>
-        <w:t>CatBoost</w:t>
-      </w:r>
-      <w:proofErr w:type="spellEnd"/>
-      <w:r>
-        <w:rPr>
-          <w:lang w:val="en-US"/>
-        </w:rPr>
-        <w:t xml:space="preserve"> and </w:t>
-      </w:r>
-      <w:proofErr w:type="spellStart"/>
+        <w:t xml:space="preserve">the graphs below both CatBoost and </w:t>
+      </w:r>
       <w:r>
         <w:rPr>
           <w:lang w:val="en-US"/>
         </w:rPr>
         <w:t>XGBoost's</w:t>
       </w:r>
-      <w:proofErr w:type="spellEnd"/>
-      <w:r>
-        <w:rPr>
-          <w:lang w:val="en-US"/>
-        </w:rPr>
-        <w:t xml:space="preserve"> first two important features are the same, while </w:t>
-      </w:r>
-      <w:proofErr w:type="spellStart"/>
-      <w:r>
-        <w:rPr>
-          <w:lang w:val="en-US"/>
-        </w:rPr>
-        <w:t>lightGBM</w:t>
-      </w:r>
-      <w:proofErr w:type="spellEnd"/>
-      <w:r>
-        <w:rPr>
-          <w:lang w:val="en-US"/>
-        </w:rPr>
-        <w:t xml:space="preserve"> uses different features as the most important ones.</w:t>
+      <w:r>
+        <w:rPr>
+          <w:lang w:val="en-US"/>
+        </w:rPr>
+        <w:t xml:space="preserve"> first two important features are the same, while lightGBM uses different features as the most important ones.</w:t>
       </w:r>
     </w:p>
     <w:p>
@@ -2065,21 +1940,7 @@
         <w:rPr>
           <w:lang w:val="en-US"/>
         </w:rPr>
-        <w:t xml:space="preserve"> data passed to the model (reduce costs of data querying, </w:t>
-      </w:r>
-      <w:proofErr w:type="spellStart"/>
-      <w:r>
-        <w:rPr>
-          <w:lang w:val="en-US"/>
-        </w:rPr>
-        <w:t>etc</w:t>
-      </w:r>
-      <w:proofErr w:type="spellEnd"/>
-      <w:r>
-        <w:rPr>
-          <w:lang w:val="en-US"/>
-        </w:rPr>
-        <w:t>)</w:t>
+        <w:t xml:space="preserve"> data passed to the model (reduce costs of data querying, etc)</w:t>
       </w:r>
     </w:p>
     <w:p>
@@ -2283,7 +2144,6 @@
           <w:lang w:val="en-US"/>
         </w:rPr>
       </w:pPr>
-      <w:proofErr w:type="spellStart"/>
       <w:r>
         <w:rPr>
           <w:b/>
@@ -2293,7 +2153,6 @@
         <w:lastRenderedPageBreak/>
         <w:t>CatBoost</w:t>
       </w:r>
-      <w:proofErr w:type="spellEnd"/>
       <w:r>
         <w:rPr>
           <w:b/>
@@ -2370,15 +2229,13 @@
       </w:r>
       <w:r>
         <w:rPr>
-          <w:b/>
-          <w:bCs/>
-          <w:lang w:val="en-US"/>
+          <w:noProof/>
         </w:rPr>
         <w:drawing>
-          <wp:inline distT="0" distB="0" distL="0" distR="0" wp14:anchorId="744230E5" wp14:editId="228E0854">
-            <wp:extent cx="2908546" cy="2520000"/>
-            <wp:effectExtent l="0" t="0" r="0" b="0"/>
-            <wp:docPr id="497910" name="Picture 1"/>
+          <wp:inline distT="0" distB="0" distL="0" distR="0" wp14:anchorId="44543DC0" wp14:editId="2EA99611">
+            <wp:extent cx="2853040" cy="2520000"/>
+            <wp:effectExtent l="0" t="0" r="5080" b="0"/>
+            <wp:docPr id="100021792" name="Picture 1"/>
             <wp:cNvGraphicFramePr>
               <a:graphicFrameLocks xmlns:a="http://schemas.openxmlformats.org/drawingml/2006/main" noChangeAspect="1"/>
             </wp:cNvGraphicFramePr>
@@ -2386,11 +2243,11 @@
               <a:graphicData uri="http://schemas.openxmlformats.org/drawingml/2006/picture">
                 <pic:pic xmlns:pic="http://schemas.openxmlformats.org/drawingml/2006/picture">
                   <pic:nvPicPr>
-                    <pic:cNvPr id="497910" name=""/>
+                    <pic:cNvPr id="100021792" name=""/>
                     <pic:cNvPicPr/>
                   </pic:nvPicPr>
                   <pic:blipFill>
-                    <a:blip r:embed="rId10"/>
+                    <a:blip r:embed="rId11"/>
                     <a:stretch>
                       <a:fillRect/>
                     </a:stretch>
@@ -2398,7 +2255,7 @@
                   <pic:spPr>
                     <a:xfrm>
                       <a:off x="0" y="0"/>
-                      <a:ext cx="2908546" cy="2520000"/>
+                      <a:ext cx="2853040" cy="2520000"/>
                     </a:xfrm>
                     <a:prstGeom prst="rect">
                       <a:avLst/>
@@ -2665,21 +2522,7 @@
         <w:rPr>
           <w:lang w:val="en-US"/>
         </w:rPr>
-        <w:t>Classical dimensionality reduction methods could be tested too, such as PCA, t-</w:t>
-      </w:r>
-      <w:proofErr w:type="spellStart"/>
-      <w:r>
-        <w:rPr>
-          <w:lang w:val="en-US"/>
-        </w:rPr>
-        <w:t>sne</w:t>
-      </w:r>
-      <w:proofErr w:type="spellEnd"/>
-      <w:r>
-        <w:rPr>
-          <w:lang w:val="en-US"/>
-        </w:rPr>
-        <w:t>, etc.</w:t>
+        <w:t>Classical dimensionality reduction methods could be tested too, such as PCA, t-sne, etc.</w:t>
       </w:r>
     </w:p>
     <w:p>

</xml_diff>